<commit_message>
correccion preentrega 2 b
</commit_message>
<xml_diff>
--- a/Coderhouse/ejercicios complementarios/preentrega_2/Informe pre-entrega2 Salerno.docx
+++ b/Coderhouse/ejercicios complementarios/preentrega_2/Informe pre-entrega2 Salerno.docx
@@ -4,15 +4,55 @@
   <w:body>
     <w:p>
       <w:r>
-        <w:t xml:space="preserve">Luego de instalar el paquete según las instrucciones, desde una terminal llamamos a </w:t>
+        <w:t>Luego de instalar el paquete</w:t>
+      </w:r>
+      <w:r>
+        <w:t xml:space="preserve">, corro el script </w:t>
       </w:r>
       <w:proofErr w:type="spellStart"/>
       <w:r>
-        <w:t>python</w:t>
+        <w:t>main</w:t>
       </w:r>
       <w:proofErr w:type="spellEnd"/>
       <w:r>
-        <w:t xml:space="preserve"> (no es necesario estar en la carpeta de los scripts, porque ya fue instalado):</w:t>
+        <w:t xml:space="preserve">. Los </w:t>
+      </w:r>
+      <w:proofErr w:type="spellStart"/>
+      <w:r>
+        <w:t>import</w:t>
+      </w:r>
+      <w:proofErr w:type="spellEnd"/>
+      <w:r>
+        <w:t xml:space="preserve"> del </w:t>
+      </w:r>
+      <w:proofErr w:type="spellStart"/>
+      <w:r>
+        <w:t>main</w:t>
+      </w:r>
+      <w:proofErr w:type="spellEnd"/>
+      <w:r>
+        <w:t xml:space="preserve"> son absolutos, los de los archivos dentro del paquete (archivo clases) son relativos (</w:t>
+      </w:r>
+      <w:proofErr w:type="spellStart"/>
+      <w:proofErr w:type="gramStart"/>
+      <w:r>
+        <w:t>from</w:t>
+      </w:r>
+      <w:proofErr w:type="spellEnd"/>
+      <w:r>
+        <w:t xml:space="preserve"> .funciones</w:t>
+      </w:r>
+      <w:proofErr w:type="gramEnd"/>
+      <w:r>
+        <w:t xml:space="preserve"> </w:t>
+      </w:r>
+      <w:proofErr w:type="spellStart"/>
+      <w:r>
+        <w:t>import</w:t>
+      </w:r>
+      <w:proofErr w:type="spellEnd"/>
+      <w:r>
+        <w:t xml:space="preserve"> *).</w:t>
       </w:r>
     </w:p>
     <w:p/>
@@ -22,9 +62,9 @@
           <w:noProof/>
         </w:rPr>
         <w:drawing>
-          <wp:inline distT="0" distB="0" distL="0" distR="0" wp14:anchorId="0816A78C" wp14:editId="0949DA22">
-            <wp:extent cx="5660390" cy="3306445"/>
-            <wp:effectExtent l="0" t="0" r="0" b="8255"/>
+          <wp:inline distT="0" distB="0" distL="0" distR="0" wp14:anchorId="0816A78C" wp14:editId="7421EA24">
+            <wp:extent cx="5660390" cy="2306320"/>
+            <wp:effectExtent l="0" t="0" r="0" b="0"/>
             <wp:docPr id="1" name="Image1"/>
             <wp:cNvGraphicFramePr>
               <a:graphicFrameLocks xmlns:a="http://schemas.openxmlformats.org/drawingml/2006/main" noChangeAspect="1"/>
@@ -38,7 +78,7 @@
                       <a:picLocks noChangeAspect="1" noChangeArrowheads="1"/>
                     </pic:cNvPicPr>
                   </pic:nvPicPr>
-                  <pic:blipFill>
+                  <pic:blipFill rotWithShape="1">
                     <a:blip r:embed="rId4">
                       <a:extLst>
                         <a:ext uri="{28A0092B-C50C-407E-A947-70E740481C1C}">
@@ -46,18 +86,25 @@
                         </a:ext>
                       </a:extLst>
                     </a:blip>
-                    <a:stretch>
-                      <a:fillRect/>
-                    </a:stretch>
+                    <a:srcRect t="30248"/>
+                    <a:stretch/>
                   </pic:blipFill>
                   <pic:spPr bwMode="auto">
                     <a:xfrm>
                       <a:off x="0" y="0"/>
-                      <a:ext cx="5660390" cy="3306445"/>
+                      <a:ext cx="5660390" cy="2306320"/>
                     </a:xfrm>
                     <a:prstGeom prst="rect">
                       <a:avLst/>
                     </a:prstGeom>
+                    <a:ln>
+                      <a:noFill/>
+                    </a:ln>
+                    <a:extLst>
+                      <a:ext uri="{53640926-AAD7-44D8-BBD7-CCE9431645EC}">
+                        <a14:shadowObscured xmlns:a14="http://schemas.microsoft.com/office/drawing/2010/main"/>
+                      </a:ext>
+                    </a:extLst>
                   </pic:spPr>
                 </pic:pic>
               </a:graphicData>
@@ -75,10 +122,7 @@
         <w:t xml:space="preserve">Al </w:t>
       </w:r>
       <w:r>
-        <w:t xml:space="preserve">ejecutarlo por primera vez, vemos que no puede cargar datos </w:t>
-      </w:r>
-      <w:r>
-        <w:t xml:space="preserve">preexistentes, eso es porque no existe el archivo </w:t>
+        <w:t xml:space="preserve">ejecutarlo por primera vez, vemos que no puede cargar datos preexistentes, eso es porque no existe el archivo </w:t>
       </w:r>
       <w:proofErr w:type="spellStart"/>
       <w:r>
@@ -802,16 +846,7 @@
       <w:proofErr w:type="spellEnd"/>
       <w:proofErr w:type="gramEnd"/>
       <w:r>
-        <w:t xml:space="preserve"> que se guarda en C:</w:t>
-      </w:r>
-      <w:r>
-        <w:t>\</w:t>
-      </w:r>
-      <w:r>
-        <w:t>Users</w:t>
-      </w:r>
-      <w:r>
-        <w:t xml:space="preserve">\&lt;User&gt; (entorno Windows) o /home/”usuario” (entorno </w:t>
+        <w:t xml:space="preserve"> que se guarda en C:\Users\&lt;User&gt; (entorno Windows) o /home/”usuario” (entorno </w:t>
       </w:r>
       <w:proofErr w:type="spellStart"/>
       <w:r>
@@ -1379,10 +1414,7 @@
       </w:r>
       <w:proofErr w:type="spellEnd"/>
       <w:r>
-        <w:t xml:space="preserve">__ y se incluye la </w:t>
-      </w:r>
-      <w:r>
-        <w:t xml:space="preserve">primer </w:t>
+        <w:t xml:space="preserve">__ y se incluye la primer </w:t>
       </w:r>
       <w:proofErr w:type="spellStart"/>
       <w:r>

</xml_diff>